<commit_message>
database changes and doc update... 2:43 --23/11
</commit_message>
<xml_diff>
--- a/WAD_Project_Report.docx
+++ b/WAD_Project_Report.docx
@@ -48,7 +48,7 @@
               <w:lang w:val="en-US"/>
             </w:rPr>
             <w:drawing>
-              <wp:inline distT="0" distB="0" distL="0" distR="0" wp14:anchorId="75215C8A" wp14:editId="1BE80C7A">
+              <wp:inline distT="0" distB="0" distL="0" distR="0" wp14:anchorId="2A303EF2" wp14:editId="17EBA1E2">
                 <wp:extent cx="1993829" cy="876300"/>
                 <wp:effectExtent l="0" t="0" r="6985" b="0"/>
                 <wp:docPr id="1" name="Picture 1"/>
@@ -498,8 +498,17 @@
                     <w:sz w:val="32"/>
                     <w:szCs w:val="32"/>
                   </w:rPr>
-                  <w:t>CB16***</w:t>
-                </w:r>
+                  <w:t>CB16</w:t>
+                </w:r>
+                <w:r>
+                  <w:rPr>
+                    <w:sz w:val="32"/>
+                    <w:szCs w:val="32"/>
+                  </w:rPr>
+                  <w:t>138</w:t>
+                </w:r>
+                <w:bookmarkStart w:id="0" w:name="_GoBack"/>
+                <w:bookmarkEnd w:id="0"/>
               </w:p>
             </w:tc>
             <w:tc>
@@ -518,17 +527,43 @@
                     <w:sz w:val="32"/>
                     <w:szCs w:val="32"/>
                   </w:rPr>
-                  <w:t>ANIS</w:t>
+                  <w:t xml:space="preserve">NUR </w:t>
                 </w:r>
                 <w:r>
                   <w:rPr>
                     <w:sz w:val="32"/>
                     <w:szCs w:val="32"/>
                   </w:rPr>
-                  <w:t xml:space="preserve"> SAHARUDIN</w:t>
-                </w:r>
-                <w:bookmarkStart w:id="0" w:name="_GoBack"/>
-                <w:bookmarkEnd w:id="0"/>
+                  <w:t>ANIS</w:t>
+                </w:r>
+                <w:r>
+                  <w:rPr>
+                    <w:sz w:val="32"/>
+                    <w:szCs w:val="32"/>
+                  </w:rPr>
+                  <w:t xml:space="preserve"> AZWA</w:t>
+                </w:r>
+                <w:r>
+                  <w:rPr>
+                    <w:sz w:val="32"/>
+                    <w:szCs w:val="32"/>
+                  </w:rPr>
+                  <w:t xml:space="preserve"> </w:t>
+                </w:r>
+                <w:r>
+                  <w:rPr>
+                    <w:sz w:val="32"/>
+                    <w:szCs w:val="32"/>
+                  </w:rPr>
+                  <w:t xml:space="preserve">BINTI </w:t>
+                </w:r>
+                <w:r>
+                  <w:rPr>
+                    <w:sz w:val="32"/>
+                    <w:szCs w:val="32"/>
+                  </w:rPr>
+                  <w:t>SAHARUDIN</w:t>
+                </w:r>
               </w:p>
             </w:tc>
             <w:tc>
@@ -589,7 +624,7 @@
             <mc:AlternateContent>
               <mc:Choice Requires="wps">
                 <w:drawing>
-                  <wp:anchor distT="0" distB="0" distL="114300" distR="114300" simplePos="0" relativeHeight="251659264" behindDoc="0" locked="0" layoutInCell="1" allowOverlap="1">
+                  <wp:anchor distT="0" distB="0" distL="114300" distR="114300" simplePos="0" relativeHeight="251659264" behindDoc="0" locked="0" layoutInCell="1" allowOverlap="1" wp14:anchorId="45AE1805" wp14:editId="42DC4524">
                     <wp:simplePos x="0" y="0"/>
                     <wp:positionH relativeFrom="margin">
                       <wp:posOffset>2184194</wp:posOffset>
@@ -704,7 +739,7 @@
                   </wp:anchor>
                 </w:drawing>
               </mc:Choice>
-              <mc:Fallback xmlns:w16se="http://schemas.microsoft.com/office/word/2015/wordml/symex" xmlns:w16cid="http://schemas.microsoft.com/office/word/2016/wordml/cid" xmlns:am3d="http://schemas.microsoft.com/office/drawing/2017/model3d" xmlns:aink="http://schemas.microsoft.com/office/drawing/2016/ink" xmlns:cx8="http://schemas.microsoft.com/office/drawing/2016/5/14/chartex" xmlns:cx7="http://schemas.microsoft.com/office/drawing/2016/5/13/chartex" xmlns:cx6="http://schemas.microsoft.com/office/drawing/2016/5/12/chartex" xmlns:cx5="http://schemas.microsoft.com/office/drawing/2016/5/11/chartex" xmlns:cx4="http://schemas.microsoft.com/office/drawing/2016/5/10/chartex" xmlns:cx3="http://schemas.microsoft.com/office/drawing/2016/5/9/chartex" xmlns:cx2="http://schemas.microsoft.com/office/drawing/2015/10/21/chartex" xmlns:cx1="http://schemas.microsoft.com/office/drawing/2015/9/8/chartex" xmlns:cx="http://schemas.microsoft.com/office/drawing/2014/chartex">
+              <mc:Fallback xmlns:cx="http://schemas.microsoft.com/office/drawing/2014/chartex" xmlns:cx1="http://schemas.microsoft.com/office/drawing/2015/9/8/chartex" xmlns:cx2="http://schemas.microsoft.com/office/drawing/2015/10/21/chartex" xmlns:cx3="http://schemas.microsoft.com/office/drawing/2016/5/9/chartex" xmlns:cx4="http://schemas.microsoft.com/office/drawing/2016/5/10/chartex" xmlns:cx5="http://schemas.microsoft.com/office/drawing/2016/5/11/chartex" xmlns:cx6="http://schemas.microsoft.com/office/drawing/2016/5/12/chartex" xmlns:cx7="http://schemas.microsoft.com/office/drawing/2016/5/13/chartex" xmlns:cx8="http://schemas.microsoft.com/office/drawing/2016/5/14/chartex" xmlns:aink="http://schemas.microsoft.com/office/drawing/2016/ink" xmlns:am3d="http://schemas.microsoft.com/office/drawing/2017/model3d" xmlns:w16cid="http://schemas.microsoft.com/office/word/2016/wordml/cid" xmlns:w16se="http://schemas.microsoft.com/office/word/2015/wordml/symex">
                 <w:pict>
                   <v:shapetype id="_x0000_t202" coordsize="21600,21600" o:spt="202" path="m,l,21600r21600,l21600,xe">
                     <v:stroke joinstyle="miter"/>
@@ -2619,7 +2654,7 @@
           <w:sz w:val="28"/>
           <w:szCs w:val="28"/>
         </w:rPr>
-        <w:t>Run Master</w:t>
+        <w:t>Marvel Run</w:t>
       </w:r>
       <w:r>
         <w:rPr>
@@ -7039,7 +7074,7 @@
 </file>
 
 <file path=customXml/itemProps1.xml><?xml version="1.0" encoding="utf-8"?>
-<ds:datastoreItem xmlns:ds="http://schemas.openxmlformats.org/officeDocument/2006/customXml" ds:itemID="{C89E8BD7-EDAB-434E-9CD0-0405959D48A8}">
+<ds:datastoreItem xmlns:ds="http://schemas.openxmlformats.org/officeDocument/2006/customXml" ds:itemID="{0292E8BF-A75A-412A-A835-5711D564F207}">
   <ds:schemaRefs>
     <ds:schemaRef ds:uri="http://schemas.openxmlformats.org/officeDocument/2006/bibliography"/>
   </ds:schemaRefs>

</xml_diff>